<commit_message>
HTML, CSS, ASSETS  y actualización de documentos
</commit_message>
<xml_diff>
--- a/Documentos/Inicio (index, texto pal html).docx
+++ b/Documentos/Inicio (index, texto pal html).docx
@@ -47,14 +47,30 @@
           <w:lang w:val="en-US"/>
         </w:rPr>
       </w:pPr>
-      <w:r>
-        <w:rPr>
+    </w:p>
+    <w:p>
+      <w:pPr>
+        <w:rPr>
+          <w:b/>
+          <w:sz w:val="36"/>
+          <w:szCs w:val="36"/>
+          <w:lang w:val="en-US"/>
+        </w:rPr>
+      </w:pPr>
+      <w:r>
+        <w:rPr>
+          <w:b/>
+          <w:sz w:val="36"/>
+          <w:szCs w:val="36"/>
           <w:lang w:val="en-US"/>
         </w:rPr>
         <w:t xml:space="preserve">1) </w:t>
       </w:r>
       <w:r>
         <w:rPr>
+          <w:b/>
+          <w:sz w:val="36"/>
+          <w:szCs w:val="36"/>
           <w:lang w:val="en-US"/>
         </w:rPr>
         <w:t>With a free month of our service you can try if you like it</w:t>
@@ -70,7 +86,52 @@
         <w:rPr>
           <w:lang w:val="en-US"/>
         </w:rPr>
-        <w:t>2) Learn a language is rewarding</w:t>
+        <w:t>You can try our service but if you don’t like it, or just want to quit, you can, without any plus of money</w:t>
+      </w:r>
+    </w:p>
+    <w:p>
+      <w:pPr>
+        <w:rPr>
+          <w:b/>
+          <w:lang w:val="en-US"/>
+        </w:rPr>
+      </w:pPr>
+    </w:p>
+    <w:p>
+      <w:pPr>
+        <w:rPr>
+          <w:b/>
+          <w:sz w:val="36"/>
+          <w:szCs w:val="36"/>
+          <w:lang w:val="en-US"/>
+        </w:rPr>
+      </w:pPr>
+      <w:r>
+        <w:rPr>
+          <w:b/>
+          <w:sz w:val="36"/>
+          <w:szCs w:val="36"/>
+          <w:lang w:val="en-US"/>
+        </w:rPr>
+        <w:t>2) Learn a</w:t>
+      </w:r>
+      <w:r>
+        <w:rPr>
+          <w:b/>
+          <w:sz w:val="36"/>
+          <w:szCs w:val="36"/>
+          <w:lang w:val="en-US"/>
+        </w:rPr>
+        <w:t xml:space="preserve"> new</w:t>
+      </w:r>
+      <w:r>
+        <w:rPr>
+          <w:b/>
+          <w:sz w:val="36"/>
+          <w:szCs w:val="36"/>
+          <w:lang w:val="en-US"/>
+        </w:rPr>
+        <w:t xml:space="preserve"> language is rewarding</w:t>
       </w:r>
     </w:p>
     <w:p>
@@ -85,149 +146,958 @@
         </w:rPr>
         <w:t xml:space="preserve">Learn a </w:t>
       </w:r>
-      <w:proofErr w:type="spellStart"/>
-      <w:r>
-        <w:rPr>
-          <w:lang w:val="en-US"/>
-        </w:rPr>
-        <w:t>foreing</w:t>
-      </w:r>
-      <w:proofErr w:type="spellEnd"/>
-      <w:r>
-        <w:rPr>
-          <w:lang w:val="en-US"/>
-        </w:rPr>
-        <w:t xml:space="preserve"> language have a lot of benefits, like, only with </w:t>
-      </w:r>
-      <w:proofErr w:type="gramStart"/>
-      <w:r>
-        <w:rPr>
-          <w:lang w:val="en-US"/>
-        </w:rPr>
-        <w:t>a</w:t>
-      </w:r>
-      <w:proofErr w:type="gramEnd"/>
-      <w:r>
-        <w:rPr>
-          <w:lang w:val="en-US"/>
-        </w:rPr>
-        <w:t xml:space="preserve"> A2 certificate you will have 40% of money in any job. (</w:t>
-      </w:r>
-      <w:proofErr w:type="gramStart"/>
-      <w:r>
-        <w:rPr>
-          <w:lang w:val="en-US"/>
-        </w:rPr>
-        <w:t>if</w:t>
-      </w:r>
-      <w:proofErr w:type="gramEnd"/>
-      <w:r>
-        <w:rPr>
-          <w:lang w:val="en-US"/>
-        </w:rPr>
-        <w:t xml:space="preserve"> you can read this, then you actually sell you soul and one kidney, and then you will play LOL) </w:t>
-      </w:r>
-    </w:p>
-    <w:p>
-      <w:pPr>
-        <w:rPr>
-          <w:lang w:val="en-US"/>
-        </w:rPr>
-      </w:pPr>
-      <w:r>
-        <w:rPr>
-          <w:lang w:val="en-US"/>
-        </w:rPr>
-        <w:t xml:space="preserve">3) </w:t>
-      </w:r>
-    </w:p>
-    <w:p>
-      <w:pPr>
-        <w:rPr>
-          <w:lang w:val="en-US"/>
-        </w:rPr>
-      </w:pPr>
-    </w:p>
-    <w:p>
-      <w:pPr>
-        <w:rPr>
-          <w:lang w:val="en-US"/>
-        </w:rPr>
-      </w:pPr>
-    </w:p>
-    <w:p>
-      <w:pPr>
-        <w:rPr>
-          <w:lang w:val="en-US"/>
-        </w:rPr>
-      </w:pPr>
-    </w:p>
-    <w:p>
-      <w:pPr>
-        <w:rPr>
-          <w:lang w:val="en-US"/>
-        </w:rPr>
-      </w:pPr>
-    </w:p>
-    <w:p>
-      <w:pPr>
-        <w:rPr>
-          <w:lang w:val="en-US"/>
-        </w:rPr>
-      </w:pPr>
-      <w:proofErr w:type="spellStart"/>
-      <w:r>
-        <w:rPr>
-          <w:lang w:val="en-US"/>
-        </w:rPr>
-        <w:t>Cursos</w:t>
-      </w:r>
-      <w:proofErr w:type="spellEnd"/>
-    </w:p>
-    <w:p>
-      <w:pPr>
-        <w:rPr>
-          <w:lang w:val="en-US"/>
-        </w:rPr>
-      </w:pPr>
-    </w:p>
-    <w:p>
-      <w:pPr>
-        <w:rPr>
-          <w:lang w:val="en-US"/>
-        </w:rPr>
-      </w:pPr>
-    </w:p>
-    <w:p>
-      <w:pPr>
-        <w:rPr>
-          <w:lang w:val="en-US"/>
-        </w:rPr>
-      </w:pPr>
-    </w:p>
-    <w:p>
-      <w:pPr>
-        <w:rPr>
-          <w:lang w:val="en-US"/>
-        </w:rPr>
-      </w:pPr>
+      <w:r>
+        <w:rPr>
+          <w:lang w:val="en-US"/>
+        </w:rPr>
+        <w:t>foreign</w:t>
+      </w:r>
+      <w:r>
+        <w:rPr>
+          <w:lang w:val="en-US"/>
+        </w:rPr>
+        <w:t xml:space="preserve"> language have a lot</w:t>
+      </w:r>
+      <w:r>
+        <w:rPr>
+          <w:lang w:val="en-US"/>
+        </w:rPr>
+        <w:t xml:space="preserve"> of benefits, like, only with </w:t>
+      </w:r>
+      <w:r>
+        <w:rPr>
+          <w:lang w:val="en-US"/>
+        </w:rPr>
+        <w:t xml:space="preserve">A2 certificate you will have 40% of money in any job. </w:t>
+      </w:r>
+      <w:r>
+        <w:rPr>
+          <w:lang w:val="en-US"/>
+        </w:rPr>
+        <w:t xml:space="preserve"> Your creativity</w:t>
+      </w:r>
+      <w:r>
+        <w:rPr>
+          <w:lang w:val="en-US"/>
+        </w:rPr>
+        <w:t xml:space="preserve">, skills for problem solving, dealing with abstract concepts is increased </w:t>
+      </w:r>
+    </w:p>
+    <w:p>
+      <w:pPr>
+        <w:rPr>
+          <w:lang w:val="en-US"/>
+        </w:rPr>
+      </w:pPr>
+    </w:p>
+    <w:p>
+      <w:pPr>
+        <w:rPr>
+          <w:b/>
+          <w:sz w:val="36"/>
+          <w:szCs w:val="36"/>
+          <w:lang w:val="en-US"/>
+        </w:rPr>
+      </w:pPr>
+      <w:r>
+        <w:rPr>
+          <w:b/>
+          <w:sz w:val="36"/>
+          <w:szCs w:val="36"/>
+          <w:lang w:val="en-US"/>
+        </w:rPr>
+        <w:t>3) A lot of new opportunities</w:t>
+      </w:r>
+    </w:p>
+    <w:p>
+      <w:pPr>
+        <w:rPr>
+          <w:lang w:val="en-US"/>
+        </w:rPr>
+      </w:pPr>
+      <w:r>
+        <w:rPr>
+          <w:lang w:val="en-US"/>
+        </w:rPr>
+        <w:t xml:space="preserve"> Learn a foreign </w:t>
+      </w:r>
       <w:bookmarkStart w:id="0" w:name="_GoBack"/>
       <w:bookmarkEnd w:id="0"/>
-    </w:p>
-    <w:p>
-      <w:pPr>
-        <w:rPr>
-          <w:lang w:val="en-US"/>
-        </w:rPr>
-      </w:pPr>
-    </w:p>
-    <w:p>
-      <w:pPr>
-        <w:rPr>
-          <w:lang w:val="en-US"/>
-        </w:rPr>
-      </w:pPr>
-    </w:p>
+      <w:r>
+        <w:rPr>
+          <w:lang w:val="en-US"/>
+        </w:rPr>
+        <w:t>language;</w:t>
+      </w:r>
+      <w:r>
+        <w:rPr>
+          <w:lang w:val="en-US"/>
+        </w:rPr>
+        <w:t xml:space="preserve"> </w:t>
+      </w:r>
+      <w:r>
+        <w:rPr>
+          <w:lang w:val="en-US"/>
+        </w:rPr>
+        <w:t xml:space="preserve">also, enhance your study opportunities in the government, business, medicine, law, technology, </w:t>
+      </w:r>
+      <w:r>
+        <w:rPr>
+          <w:lang w:val="en-US"/>
+        </w:rPr>
+        <w:t>industry.</w:t>
+      </w:r>
+    </w:p>
+    <w:p>
+      <w:pPr>
+        <w:rPr>
+          <w:b/>
+          <w:lang w:val="en-US"/>
+        </w:rPr>
+      </w:pPr>
+    </w:p>
+    <w:p>
+      <w:pPr>
+        <w:rPr>
+          <w:b/>
+          <w:sz w:val="36"/>
+          <w:szCs w:val="36"/>
+          <w:lang w:val="en-US"/>
+        </w:rPr>
+      </w:pPr>
+      <w:r>
+        <w:rPr>
+          <w:b/>
+          <w:sz w:val="36"/>
+          <w:szCs w:val="36"/>
+          <w:lang w:val="en-US"/>
+        </w:rPr>
+        <w:t>4) Travel is even more rewarding</w:t>
+      </w:r>
+    </w:p>
+    <w:p>
+      <w:pPr>
+        <w:rPr>
+          <w:lang w:val="en-US"/>
+        </w:rPr>
+      </w:pPr>
+      <w:r>
+        <w:rPr>
+          <w:lang w:val="en-US"/>
+        </w:rPr>
+        <w:t xml:space="preserve">Everyone likes travel imagine if you can literally live that country. Talk with foreign </w:t>
+      </w:r>
+      <w:r>
+        <w:rPr>
+          <w:lang w:val="en-US"/>
+        </w:rPr>
+        <w:t>people;</w:t>
+      </w:r>
+      <w:r>
+        <w:rPr>
+          <w:lang w:val="en-US"/>
+        </w:rPr>
+        <w:t xml:space="preserve"> learn more about their culture, etc.</w:t>
+      </w:r>
+    </w:p>
+    <w:p>
+      <w:pPr>
+        <w:rPr>
+          <w:lang w:val="en-US"/>
+        </w:rPr>
+      </w:pPr>
+    </w:p>
+    <w:p>
+      <w:pPr>
+        <w:rPr>
+          <w:b/>
+          <w:sz w:val="36"/>
+          <w:szCs w:val="36"/>
+          <w:lang w:val="en-US"/>
+        </w:rPr>
+      </w:pPr>
+      <w:r>
+        <w:rPr>
+          <w:b/>
+          <w:sz w:val="36"/>
+          <w:szCs w:val="36"/>
+          <w:lang w:val="en-US"/>
+        </w:rPr>
+        <w:t>5</w:t>
+      </w:r>
+      <w:r>
+        <w:rPr>
+          <w:b/>
+          <w:sz w:val="36"/>
+          <w:szCs w:val="36"/>
+          <w:lang w:val="en-US"/>
+        </w:rPr>
+        <w:t xml:space="preserve">) </w:t>
+      </w:r>
+      <w:r>
+        <w:rPr>
+          <w:b/>
+          <w:sz w:val="36"/>
+          <w:szCs w:val="36"/>
+          <w:lang w:val="en-US"/>
+        </w:rPr>
+        <w:t>Gain</w:t>
+      </w:r>
+      <w:r>
+        <w:rPr>
+          <w:b/>
+          <w:sz w:val="36"/>
+          <w:szCs w:val="36"/>
+          <w:lang w:val="en-US"/>
+        </w:rPr>
+        <w:t xml:space="preserve"> a wide</w:t>
+      </w:r>
+      <w:r>
+        <w:rPr>
+          <w:b/>
+          <w:sz w:val="36"/>
+          <w:szCs w:val="36"/>
+          <w:lang w:val="en-US"/>
+        </w:rPr>
+        <w:t xml:space="preserve"> perspective</w:t>
+      </w:r>
+    </w:p>
+    <w:p>
+      <w:pPr>
+        <w:rPr>
+          <w:lang w:val="en-US"/>
+        </w:rPr>
+      </w:pPr>
+      <w:r>
+        <w:rPr>
+          <w:lang w:val="en-US"/>
+        </w:rPr>
+        <w:t xml:space="preserve">When you learn a foreign language not only learns that language but learn their culture, a lot of words and slangs have their own sense about that culture or country. </w:t>
+      </w:r>
+      <w:r>
+        <w:rPr>
+          <w:lang w:val="en-US"/>
+        </w:rPr>
+        <w:t>History has</w:t>
+      </w:r>
+      <w:r>
+        <w:rPr>
+          <w:lang w:val="en-US"/>
+        </w:rPr>
+        <w:t xml:space="preserve"> also a big role in one language</w:t>
+      </w:r>
+    </w:p>
+    <w:p>
+      <w:pPr>
+        <w:rPr>
+          <w:lang w:val="en-US"/>
+        </w:rPr>
+      </w:pPr>
+    </w:p>
+    <w:p>
+      <w:pPr>
+        <w:rPr>
+          <w:lang w:val="en-US"/>
+        </w:rPr>
+      </w:pPr>
+    </w:p>
+    <w:p>
+      <w:pPr>
+        <w:rPr>
+          <w:lang w:val="en-US"/>
+        </w:rPr>
+      </w:pPr>
+    </w:p>
+    <w:p>
+      <w:pPr>
+        <w:rPr>
+          <w:lang w:val="en-US"/>
+        </w:rPr>
+      </w:pPr>
+      <w:r>
+        <w:lastRenderedPageBreak/>
+        <w:t>Probablemente escuchaste sobre</w:t>
+      </w:r>
+      <w:r>
+        <w:t xml:space="preserve"> aprender lenguajes pero nunca lo intentaste, sea porque parecía difícil, o no tenías demasiado tiempo. </w:t>
+      </w:r>
+      <w:r>
+        <w:t>Así que para motivarte,</w:t>
+      </w:r>
+      <w:r>
+        <w:rPr>
+          <w:lang w:val="en-US"/>
+        </w:rPr>
+        <w:t xml:space="preserve"> </w:t>
+      </w:r>
+      <w:proofErr w:type="spellStart"/>
+      <w:r>
+        <w:rPr>
+          <w:lang w:val="en-US"/>
+        </w:rPr>
+        <w:t>tenemos</w:t>
+      </w:r>
+      <w:proofErr w:type="spellEnd"/>
+      <w:r>
+        <w:rPr>
+          <w:lang w:val="en-US"/>
+        </w:rPr>
+        <w:t xml:space="preserve"> </w:t>
+      </w:r>
+      <w:proofErr w:type="spellStart"/>
+      <w:r>
+        <w:rPr>
+          <w:lang w:val="en-US"/>
+        </w:rPr>
+        <w:t>algunos</w:t>
+      </w:r>
+      <w:proofErr w:type="spellEnd"/>
+      <w:r>
+        <w:rPr>
+          <w:lang w:val="en-US"/>
+        </w:rPr>
+        <w:t xml:space="preserve"> </w:t>
+      </w:r>
+      <w:proofErr w:type="spellStart"/>
+      <w:r>
+        <w:rPr>
+          <w:lang w:val="en-US"/>
+        </w:rPr>
+        <w:t>puntos</w:t>
+      </w:r>
+      <w:proofErr w:type="spellEnd"/>
+      <w:r>
+        <w:rPr>
+          <w:lang w:val="en-US"/>
+        </w:rPr>
+        <w:t>.</w:t>
+      </w:r>
+    </w:p>
+    <w:p>
+      <w:pPr>
+        <w:rPr>
+          <w:lang w:val="en-US"/>
+        </w:rPr>
+      </w:pPr>
+    </w:p>
+    <w:p>
+      <w:pPr>
+        <w:rPr>
+          <w:b/>
+          <w:sz w:val="36"/>
+          <w:szCs w:val="36"/>
+        </w:rPr>
+      </w:pPr>
+      <w:r>
+        <w:rPr>
+          <w:b/>
+          <w:sz w:val="36"/>
+          <w:szCs w:val="36"/>
+        </w:rPr>
+        <w:t xml:space="preserve">1) </w:t>
+      </w:r>
+      <w:r>
+        <w:rPr>
+          <w:b/>
+          <w:sz w:val="36"/>
+          <w:szCs w:val="36"/>
+        </w:rPr>
+        <w:t xml:space="preserve">Un mes gratis de nuestro servicio </w:t>
+      </w:r>
+    </w:p>
+    <w:p>
+      <w:r>
+        <w:t>Puedes empezar con nuestro servicio, si no te gusta, puedes cancelar sin ninguna comisi</w:t>
+      </w:r>
+      <w:r>
+        <w:t>ón</w:t>
+      </w:r>
+      <w:r>
+        <w:t xml:space="preserve"> aparte.</w:t>
+      </w:r>
+    </w:p>
+    <w:p>
+      <w:pPr>
+        <w:rPr>
+          <w:b/>
+        </w:rPr>
+      </w:pPr>
+    </w:p>
+    <w:p>
+      <w:pPr>
+        <w:rPr>
+          <w:b/>
+          <w:sz w:val="36"/>
+          <w:szCs w:val="36"/>
+        </w:rPr>
+      </w:pPr>
+      <w:r>
+        <w:rPr>
+          <w:b/>
+          <w:sz w:val="36"/>
+          <w:szCs w:val="36"/>
+        </w:rPr>
+        <w:t>2) Aprender un nuevo lenguaje es gratificante</w:t>
+      </w:r>
+    </w:p>
+    <w:p>
+      <w:r>
+        <w:t>Aprender un idioma</w:t>
+      </w:r>
+      <w:r>
+        <w:t xml:space="preserve"> extranjero tiene muchos beneficios, como, solo con un certificado A2 ten</w:t>
+      </w:r>
+      <w:r>
+        <w:t>drás 40% más de dinero en cualquier trabajo. Tu creatividad, habilidad para resolver problemas, lidiar con conceptos abstractos es mejorada</w:t>
+      </w:r>
+      <w:r>
+        <w:t>.</w:t>
+      </w:r>
+    </w:p>
+    <w:p/>
+    <w:p>
+      <w:pPr>
+        <w:rPr>
+          <w:b/>
+          <w:sz w:val="36"/>
+          <w:szCs w:val="36"/>
+          <w:lang w:val="en-US"/>
+        </w:rPr>
+      </w:pPr>
+      <w:r>
+        <w:rPr>
+          <w:b/>
+          <w:sz w:val="36"/>
+          <w:szCs w:val="36"/>
+          <w:lang w:val="en-US"/>
+        </w:rPr>
+        <w:t xml:space="preserve">3) </w:t>
+      </w:r>
+      <w:proofErr w:type="spellStart"/>
+      <w:r>
+        <w:rPr>
+          <w:b/>
+          <w:sz w:val="36"/>
+          <w:szCs w:val="36"/>
+          <w:lang w:val="en-US"/>
+        </w:rPr>
+        <w:t>Muchas</w:t>
+      </w:r>
+      <w:proofErr w:type="spellEnd"/>
+      <w:r>
+        <w:rPr>
+          <w:b/>
+          <w:sz w:val="36"/>
+          <w:szCs w:val="36"/>
+          <w:lang w:val="en-US"/>
+        </w:rPr>
+        <w:t xml:space="preserve"> </w:t>
+      </w:r>
+      <w:proofErr w:type="spellStart"/>
+      <w:r>
+        <w:rPr>
+          <w:b/>
+          <w:sz w:val="36"/>
+          <w:szCs w:val="36"/>
+          <w:lang w:val="en-US"/>
+        </w:rPr>
+        <w:t>oportunidades</w:t>
+      </w:r>
+      <w:proofErr w:type="spellEnd"/>
+      <w:r>
+        <w:rPr>
+          <w:b/>
+          <w:sz w:val="36"/>
+          <w:szCs w:val="36"/>
+          <w:lang w:val="en-US"/>
+        </w:rPr>
+        <w:t xml:space="preserve"> </w:t>
+      </w:r>
+      <w:proofErr w:type="spellStart"/>
+      <w:r>
+        <w:rPr>
+          <w:b/>
+          <w:sz w:val="36"/>
+          <w:szCs w:val="36"/>
+          <w:lang w:val="en-US"/>
+        </w:rPr>
+        <w:t>nuevas</w:t>
+      </w:r>
+      <w:proofErr w:type="spellEnd"/>
+    </w:p>
+    <w:p>
+      <w:r>
+        <w:t xml:space="preserve"> </w:t>
+      </w:r>
+      <w:r>
+        <w:t xml:space="preserve">Aprender  un idioma, </w:t>
+      </w:r>
+      <w:r>
+        <w:t>también</w:t>
+      </w:r>
+      <w:r>
+        <w:t xml:space="preserve">, mejora tus oportunidades de </w:t>
+      </w:r>
+      <w:r>
+        <w:t>e</w:t>
+      </w:r>
+      <w:r>
+        <w:t xml:space="preserve">studio en el gobierno, </w:t>
+      </w:r>
+      <w:r>
+        <w:t>empresas, medicina, leyes, tecnología,</w:t>
+      </w:r>
+      <w:r>
+        <w:t xml:space="preserve"> en la industria.</w:t>
+      </w:r>
+    </w:p>
+    <w:p>
+      <w:pPr>
+        <w:rPr>
+          <w:b/>
+        </w:rPr>
+      </w:pPr>
+    </w:p>
+    <w:p>
+      <w:pPr>
+        <w:rPr>
+          <w:b/>
+          <w:sz w:val="36"/>
+          <w:szCs w:val="36"/>
+        </w:rPr>
+      </w:pPr>
+      <w:r>
+        <w:rPr>
+          <w:b/>
+          <w:sz w:val="36"/>
+          <w:szCs w:val="36"/>
+        </w:rPr>
+        <w:t xml:space="preserve">4) </w:t>
+      </w:r>
+      <w:r>
+        <w:rPr>
+          <w:b/>
+          <w:sz w:val="36"/>
+          <w:szCs w:val="36"/>
+        </w:rPr>
+        <w:t>Viajar es incluso más gratificante</w:t>
+      </w:r>
+    </w:p>
+    <w:p>
+      <w:r>
+        <w:t xml:space="preserve">A todos le gusta viajar, imagínate si literalmente pudieras “vivir ese país”. </w:t>
+      </w:r>
+      <w:r>
+        <w:t>Hablar con personas extranjeras, aprender más sobre la cultura, etc.</w:t>
+      </w:r>
+    </w:p>
+    <w:p/>
+    <w:p>
+      <w:pPr>
+        <w:rPr>
+          <w:b/>
+          <w:sz w:val="36"/>
+          <w:szCs w:val="36"/>
+        </w:rPr>
+      </w:pPr>
+      <w:r>
+        <w:rPr>
+          <w:b/>
+          <w:sz w:val="36"/>
+          <w:szCs w:val="36"/>
+        </w:rPr>
+        <w:t xml:space="preserve">5) </w:t>
+      </w:r>
+      <w:r>
+        <w:rPr>
+          <w:b/>
+          <w:sz w:val="36"/>
+          <w:szCs w:val="36"/>
+        </w:rPr>
+        <w:t>Ganas una perspectiva m</w:t>
+      </w:r>
+      <w:r>
+        <w:rPr>
+          <w:b/>
+          <w:sz w:val="36"/>
+          <w:szCs w:val="36"/>
+        </w:rPr>
+        <w:t>ás amplia</w:t>
+      </w:r>
+    </w:p>
+    <w:p>
+      <w:r>
+        <w:t xml:space="preserve">Cuando aprendes un idioma extranjero no solo aprendes sobre el lenguaje sino </w:t>
+      </w:r>
+      <w:r>
+        <w:t>que también sobre su cultura. Un montón de palabras o expresiones tienen su origen en la cultura o en el país. La historia también tiene un gran papel en el lenguaje.</w:t>
+      </w:r>
+    </w:p>
+    <w:p/>
+    <w:p/>
+    <w:p/>
+    <w:p/>
+    <w:p/>
+    <w:p>
+      <w:pPr>
+        <w:rPr>
+          <w:lang w:val="en-US"/>
+        </w:rPr>
+      </w:pPr>
+      <w:proofErr w:type="spellStart"/>
+      <w:r>
+        <w:rPr>
+          <w:lang w:val="en-US"/>
+        </w:rPr>
+        <w:lastRenderedPageBreak/>
+        <w:t>Curso</w:t>
+      </w:r>
+      <w:proofErr w:type="spellEnd"/>
+      <w:r>
+        <w:rPr>
+          <w:lang w:val="en-US"/>
+        </w:rPr>
+        <w:t>:</w:t>
+      </w:r>
+    </w:p>
+    <w:p>
+      <w:r>
+        <w:t>Los</w:t>
+      </w:r>
+      <w:r>
+        <w:t xml:space="preserve"> curso</w:t>
+      </w:r>
+      <w:r>
+        <w:t>s</w:t>
+      </w:r>
+      <w:r>
+        <w:t xml:space="preserve"> </w:t>
+      </w:r>
+      <w:r>
+        <w:t>estarán</w:t>
+      </w:r>
+      <w:r>
+        <w:t xml:space="preserve"> dividi</w:t>
+      </w:r>
+      <w:r>
+        <w:t>do en niveles de cinco palabras, donde el usuario aprenderá su correcta traducción y uso en el idioma Inglés.</w:t>
+      </w:r>
+    </w:p>
+    <w:p>
+      <w:pPr>
+        <w:rPr>
+          <w:lang w:val="en-US"/>
+        </w:rPr>
+      </w:pPr>
+      <w:r>
+        <w:rPr>
+          <w:lang w:val="en-US"/>
+        </w:rPr>
+        <w:t>Those courses are spitted by five words each l</w:t>
+      </w:r>
+      <w:r>
+        <w:rPr>
+          <w:lang w:val="en-US"/>
+        </w:rPr>
+        <w:t>evel, where the user learn the</w:t>
+      </w:r>
+      <w:r>
+        <w:rPr>
+          <w:lang w:val="en-US"/>
+        </w:rPr>
+        <w:t xml:space="preserve"> correct translate and use of Spanish language.</w:t>
+      </w:r>
+    </w:p>
+    <w:p>
+      <w:pPr>
+        <w:pBdr>
+          <w:bottom w:val="single" w:sz="6" w:space="1" w:color="auto"/>
+        </w:pBdr>
+        <w:rPr>
+          <w:lang w:val="en-US"/>
+        </w:rPr>
+      </w:pPr>
+    </w:p>
+    <w:p>
+      <w:pPr>
+        <w:rPr>
+          <w:lang w:val="en-US"/>
+        </w:rPr>
+      </w:pPr>
+    </w:p>
+    <w:p>
+      <w:pPr>
+        <w:rPr>
+          <w:lang w:val="en-US"/>
+        </w:rPr>
+      </w:pPr>
+      <w:r>
+        <w:rPr>
+          <w:lang w:val="en-US"/>
+        </w:rPr>
+        <w:t>Basic course</w:t>
+      </w:r>
+      <w:r>
+        <w:rPr>
+          <w:lang w:val="en-US"/>
+        </w:rPr>
+        <w:t xml:space="preserve">: </w:t>
+      </w:r>
+      <w:r>
+        <w:rPr>
+          <w:lang w:val="en-US"/>
+        </w:rPr>
+        <w:t xml:space="preserve">This basic course has the </w:t>
+      </w:r>
+      <w:r>
+        <w:rPr>
+          <w:lang w:val="en-US"/>
+        </w:rPr>
+        <w:t xml:space="preserve">most essential words for a basic knowledge of </w:t>
+      </w:r>
+      <w:r>
+        <w:rPr>
+          <w:lang w:val="en-US"/>
+        </w:rPr>
+        <w:t>Spanish</w:t>
+      </w:r>
+      <w:r>
+        <w:rPr>
+          <w:lang w:val="en-US"/>
+        </w:rPr>
+        <w:t>. You will learn basic verbs, prepositions, nouns, simple pas</w:t>
+      </w:r>
+      <w:r>
+        <w:rPr>
+          <w:lang w:val="en-US"/>
+        </w:rPr>
+        <w:t xml:space="preserve">t and future. </w:t>
+      </w:r>
+      <w:r>
+        <w:rPr>
+          <w:lang w:val="en-US"/>
+        </w:rPr>
+        <w:t>You will capable of understand basic text.</w:t>
+      </w:r>
+      <w:r>
+        <w:rPr>
+          <w:lang w:val="en-US"/>
+        </w:rPr>
+        <w:t xml:space="preserve"> Thi</w:t>
+      </w:r>
+      <w:r>
+        <w:rPr>
+          <w:lang w:val="en-US"/>
+        </w:rPr>
+        <w:t>s course has the most 100 common words of Spanish language.</w:t>
+      </w:r>
+    </w:p>
+    <w:p>
+      <w:pPr>
+        <w:rPr>
+          <w:lang w:val="en-US"/>
+        </w:rPr>
+      </w:pPr>
+    </w:p>
+    <w:p>
+      <w:pPr>
+        <w:pBdr>
+          <w:bottom w:val="single" w:sz="6" w:space="1" w:color="auto"/>
+        </w:pBdr>
+      </w:pPr>
+      <w:r>
+        <w:t>Curso Básico: Este curso tiene las palabras más esenciales para</w:t>
+      </w:r>
+      <w:r>
+        <w:t xml:space="preserve"> del conocimiento del Inglés. Aprenderás los verbos básicos, preposiciones, sustantivos. Serás capaz de entender textos simples.</w:t>
+      </w:r>
+      <w:r>
+        <w:t xml:space="preserve"> Este curso tiene consistirá en el aprendizaje</w:t>
+      </w:r>
+      <w:r>
+        <w:t xml:space="preserve"> de las 100 </w:t>
+      </w:r>
+      <w:r>
+        <w:t>palabras más comunes del idioma Inglés.</w:t>
+      </w:r>
+    </w:p>
+    <w:p>
+      <w:pPr>
+        <w:pBdr>
+          <w:bottom w:val="single" w:sz="6" w:space="1" w:color="auto"/>
+        </w:pBdr>
+      </w:pPr>
+    </w:p>
+    <w:p>
+      <w:pPr>
+        <w:rPr>
+          <w:lang w:val="en-US"/>
+        </w:rPr>
+      </w:pPr>
+    </w:p>
+    <w:p>
+      <w:pPr>
+        <w:rPr>
+          <w:lang w:val="en-US"/>
+        </w:rPr>
+      </w:pPr>
+      <w:r>
+        <w:rPr>
+          <w:lang w:val="en-US"/>
+        </w:rPr>
+        <w:t>Medium course</w:t>
+      </w:r>
+      <w:r>
+        <w:rPr>
+          <w:lang w:val="en-US"/>
+        </w:rPr>
+        <w:t xml:space="preserve">: </w:t>
+      </w:r>
+      <w:r>
+        <w:rPr>
+          <w:lang w:val="en-US"/>
+        </w:rPr>
+        <w:t>The medium course has a lot of new words, you will</w:t>
+      </w:r>
+      <w:r>
+        <w:rPr>
+          <w:lang w:val="en-US"/>
+        </w:rPr>
+        <w:t xml:space="preserve"> learn more about verbs, nouns and </w:t>
+      </w:r>
+      <w:proofErr w:type="spellStart"/>
+      <w:r>
+        <w:rPr>
+          <w:lang w:val="en-US"/>
+        </w:rPr>
+        <w:t>grammer</w:t>
+      </w:r>
+      <w:proofErr w:type="spellEnd"/>
+      <w:r>
+        <w:rPr>
+          <w:lang w:val="en-US"/>
+        </w:rPr>
+        <w:t>. You will capable to understand medium texts, B1 and B2, and even will write simple text.</w:t>
+      </w:r>
+    </w:p>
+    <w:p>
+      <w:pPr>
+        <w:rPr>
+          <w:lang w:val="en-US"/>
+        </w:rPr>
+      </w:pPr>
+    </w:p>
+    <w:p>
+      <w:pPr>
+        <w:pBdr>
+          <w:bottom w:val="single" w:sz="6" w:space="1" w:color="auto"/>
+        </w:pBdr>
+      </w:pPr>
+      <w:r>
+        <w:t>Curso Medio</w:t>
+      </w:r>
+      <w:r>
+        <w:t xml:space="preserve">: </w:t>
+      </w:r>
+      <w:r>
+        <w:t xml:space="preserve">Este curso medio tiene un montón de palabras nuevas, aprenderás más sobre verbos, sustantivos y </w:t>
+      </w:r>
+      <w:proofErr w:type="spellStart"/>
+      <w:r>
+        <w:t>gramatica</w:t>
+      </w:r>
+      <w:proofErr w:type="spellEnd"/>
+      <w:r>
+        <w:t xml:space="preserve">. Serás capaz de entender textos B1 y B2, e incluso podrás escribir textos simples. </w:t>
+      </w:r>
+    </w:p>
+    <w:p>
+      <w:pPr>
+        <w:pBdr>
+          <w:bottom w:val="single" w:sz="6" w:space="1" w:color="auto"/>
+        </w:pBdr>
+      </w:pPr>
+    </w:p>
+    <w:p>
+      <w:pPr>
+        <w:rPr>
+          <w:lang w:val="en-US"/>
+        </w:rPr>
+      </w:pPr>
+    </w:p>
+    <w:p>
+      <w:pPr>
+        <w:rPr>
+          <w:lang w:val="en-US"/>
+        </w:rPr>
+      </w:pPr>
+      <w:r>
+        <w:rPr>
+          <w:lang w:val="en-US"/>
+        </w:rPr>
+        <w:t>Pre-Native</w:t>
+      </w:r>
+      <w:r>
+        <w:rPr>
+          <w:lang w:val="en-US"/>
+        </w:rPr>
+        <w:t xml:space="preserve"> course:  </w:t>
+      </w:r>
+      <w:r>
+        <w:rPr>
+          <w:lang w:val="en-US"/>
+        </w:rPr>
+        <w:t>You will have a wide knowledge of Spanish</w:t>
+      </w:r>
+      <w:r>
+        <w:rPr>
+          <w:lang w:val="en-US"/>
+        </w:rPr>
+        <w:t xml:space="preserve"> language, you will capable of write and understand more complex text, you will </w:t>
+      </w:r>
+      <w:r>
+        <w:rPr>
+          <w:lang w:val="en-US"/>
+        </w:rPr>
+        <w:t>follow pieces of native content like movies, TV shows, etc.</w:t>
+      </w:r>
+      <w:r>
+        <w:rPr>
+          <w:lang w:val="en-US"/>
+        </w:rPr>
+        <w:t xml:space="preserve"> </w:t>
+      </w:r>
+    </w:p>
+    <w:p>
+      <w:pPr>
+        <w:rPr>
+          <w:lang w:val="en-US"/>
+        </w:rPr>
+      </w:pPr>
+    </w:p>
+    <w:p>
+      <w:pPr>
+        <w:pBdr>
+          <w:bottom w:val="single" w:sz="6" w:space="1" w:color="auto"/>
+        </w:pBdr>
+      </w:pPr>
+      <w:r>
+        <w:t xml:space="preserve">Curso </w:t>
+      </w:r>
+      <w:r>
+        <w:t>Pre-Nativo: Tendrás un conocimiento incluso más amplio sobre el idioma Inglés, serás capaz de escribir y entender textos más complejos, podrás seguir piezas de contenido nativo como películas, series, etc.</w:t>
+      </w:r>
+    </w:p>
+    <w:p/>
+    <w:p/>
+    <w:p/>
+    <w:p/>
+    <w:p/>
+    <w:p/>
+    <w:p/>
+    <w:p/>
+    <w:p/>
+    <w:p/>
     <w:sectPr>
       <w:pgSz w:w="11906" w:h="16838"/>
       <w:pgMar w:top="1417" w:right="1701" w:bottom="1417" w:left="1701" w:header="708" w:footer="708" w:gutter="0"/>
@@ -236,6 +1106,56 @@
     </w:sectPr>
   </w:body>
 </w:document>
+</file>
+
+<file path=word/endnotes.xml><?xml version="1.0" encoding="utf-8"?>
+<w:endnotes xmlns:wpc="http://schemas.microsoft.com/office/word/2010/wordprocessingCanvas" xmlns:mc="http://schemas.openxmlformats.org/markup-compatibility/2006" xmlns:o="urn:schemas-microsoft-com:office:office" xmlns:r="http://schemas.openxmlformats.org/officeDocument/2006/relationships" xmlns:m="http://schemas.openxmlformats.org/officeDocument/2006/math" xmlns:v="urn:schemas-microsoft-com:vml" xmlns:wp14="http://schemas.microsoft.com/office/word/2010/wordprocessingDrawing" xmlns:wp="http://schemas.openxmlformats.org/drawingml/2006/wordprocessingDrawing" xmlns:w10="urn:schemas-microsoft-com:office:word" xmlns:w="http://schemas.openxmlformats.org/wordprocessingml/2006/main" xmlns:w14="http://schemas.microsoft.com/office/word/2010/wordml" xmlns:wpg="http://schemas.microsoft.com/office/word/2010/wordprocessingGroup" xmlns:wpi="http://schemas.microsoft.com/office/word/2010/wordprocessingInk" xmlns:wne="http://schemas.microsoft.com/office/word/2006/wordml" xmlns:wps="http://schemas.microsoft.com/office/word/2010/wordprocessingShape" mc:Ignorable="w14 wp14">
+  <w:endnote w:type="separator" w:id="-1">
+    <w:p>
+      <w:pPr>
+        <w:spacing w:after="0" w:line="240" w:lineRule="auto"/>
+      </w:pPr>
+      <w:r>
+        <w:separator/>
+      </w:r>
+    </w:p>
+  </w:endnote>
+  <w:endnote w:type="continuationSeparator" w:id="0">
+    <w:p>
+      <w:pPr>
+        <w:spacing w:after="0" w:line="240" w:lineRule="auto"/>
+      </w:pPr>
+      <w:r>
+        <w:continuationSeparator/>
+      </w:r>
+    </w:p>
+  </w:endnote>
+</w:endnotes>
+</file>
+
+<file path=word/footnotes.xml><?xml version="1.0" encoding="utf-8"?>
+<w:footnotes xmlns:wpc="http://schemas.microsoft.com/office/word/2010/wordprocessingCanvas" xmlns:mc="http://schemas.openxmlformats.org/markup-compatibility/2006" xmlns:o="urn:schemas-microsoft-com:office:office" xmlns:r="http://schemas.openxmlformats.org/officeDocument/2006/relationships" xmlns:m="http://schemas.openxmlformats.org/officeDocument/2006/math" xmlns:v="urn:schemas-microsoft-com:vml" xmlns:wp14="http://schemas.microsoft.com/office/word/2010/wordprocessingDrawing" xmlns:wp="http://schemas.openxmlformats.org/drawingml/2006/wordprocessingDrawing" xmlns:w10="urn:schemas-microsoft-com:office:word" xmlns:w="http://schemas.openxmlformats.org/wordprocessingml/2006/main" xmlns:w14="http://schemas.microsoft.com/office/word/2010/wordml" xmlns:wpg="http://schemas.microsoft.com/office/word/2010/wordprocessingGroup" xmlns:wpi="http://schemas.microsoft.com/office/word/2010/wordprocessingInk" xmlns:wne="http://schemas.microsoft.com/office/word/2006/wordml" xmlns:wps="http://schemas.microsoft.com/office/word/2010/wordprocessingShape" mc:Ignorable="w14 wp14">
+  <w:footnote w:type="separator" w:id="-1">
+    <w:p>
+      <w:pPr>
+        <w:spacing w:after="0" w:line="240" w:lineRule="auto"/>
+      </w:pPr>
+      <w:r>
+        <w:separator/>
+      </w:r>
+    </w:p>
+  </w:footnote>
+  <w:footnote w:type="continuationSeparator" w:id="0">
+    <w:p>
+      <w:pPr>
+        <w:spacing w:after="0" w:line="240" w:lineRule="auto"/>
+      </w:pPr>
+      <w:r>
+        <w:continuationSeparator/>
+      </w:r>
+    </w:p>
+  </w:footnote>
+</w:footnotes>
 </file>
 
 <file path=word/styles.xml><?xml version="1.0" encoding="utf-8"?>
@@ -436,6 +1356,50 @@
       <w:contextualSpacing/>
     </w:pPr>
   </w:style>
+  <w:style w:type="paragraph" w:styleId="Encabezado">
+    <w:name w:val="header"/>
+    <w:basedOn w:val="Normal"/>
+    <w:link w:val="EncabezadoCar"/>
+    <w:uiPriority w:val="99"/>
+    <w:unhideWhenUsed/>
+    <w:rsid w:val="00F64D4C"/>
+    <w:pPr>
+      <w:tabs>
+        <w:tab w:val="center" w:pos="4252"/>
+        <w:tab w:val="right" w:pos="8504"/>
+      </w:tabs>
+      <w:spacing w:after="0" w:line="240" w:lineRule="auto"/>
+    </w:pPr>
+  </w:style>
+  <w:style w:type="character" w:customStyle="1" w:styleId="EncabezadoCar">
+    <w:name w:val="Encabezado Car"/>
+    <w:basedOn w:val="Fuentedeprrafopredeter"/>
+    <w:link w:val="Encabezado"/>
+    <w:uiPriority w:val="99"/>
+    <w:rsid w:val="00F64D4C"/>
+  </w:style>
+  <w:style w:type="paragraph" w:styleId="Piedepgina">
+    <w:name w:val="footer"/>
+    <w:basedOn w:val="Normal"/>
+    <w:link w:val="PiedepginaCar"/>
+    <w:uiPriority w:val="99"/>
+    <w:unhideWhenUsed/>
+    <w:rsid w:val="00F64D4C"/>
+    <w:pPr>
+      <w:tabs>
+        <w:tab w:val="center" w:pos="4252"/>
+        <w:tab w:val="right" w:pos="8504"/>
+      </w:tabs>
+      <w:spacing w:after="0" w:line="240" w:lineRule="auto"/>
+    </w:pPr>
+  </w:style>
+  <w:style w:type="character" w:customStyle="1" w:styleId="PiedepginaCar">
+    <w:name w:val="Pie de página Car"/>
+    <w:basedOn w:val="Fuentedeprrafopredeter"/>
+    <w:link w:val="Piedepgina"/>
+    <w:uiPriority w:val="99"/>
+    <w:rsid w:val="00F64D4C"/>
+  </w:style>
 </w:styles>
 </file>
 
@@ -636,6 +1600,50 @@
       <w:ind w:left="720"/>
       <w:contextualSpacing/>
     </w:pPr>
+  </w:style>
+  <w:style w:type="paragraph" w:styleId="Encabezado">
+    <w:name w:val="header"/>
+    <w:basedOn w:val="Normal"/>
+    <w:link w:val="EncabezadoCar"/>
+    <w:uiPriority w:val="99"/>
+    <w:unhideWhenUsed/>
+    <w:rsid w:val="00F64D4C"/>
+    <w:pPr>
+      <w:tabs>
+        <w:tab w:val="center" w:pos="4252"/>
+        <w:tab w:val="right" w:pos="8504"/>
+      </w:tabs>
+      <w:spacing w:after="0" w:line="240" w:lineRule="auto"/>
+    </w:pPr>
+  </w:style>
+  <w:style w:type="character" w:customStyle="1" w:styleId="EncabezadoCar">
+    <w:name w:val="Encabezado Car"/>
+    <w:basedOn w:val="Fuentedeprrafopredeter"/>
+    <w:link w:val="Encabezado"/>
+    <w:uiPriority w:val="99"/>
+    <w:rsid w:val="00F64D4C"/>
+  </w:style>
+  <w:style w:type="paragraph" w:styleId="Piedepgina">
+    <w:name w:val="footer"/>
+    <w:basedOn w:val="Normal"/>
+    <w:link w:val="PiedepginaCar"/>
+    <w:uiPriority w:val="99"/>
+    <w:unhideWhenUsed/>
+    <w:rsid w:val="00F64D4C"/>
+    <w:pPr>
+      <w:tabs>
+        <w:tab w:val="center" w:pos="4252"/>
+        <w:tab w:val="right" w:pos="8504"/>
+      </w:tabs>
+      <w:spacing w:after="0" w:line="240" w:lineRule="auto"/>
+    </w:pPr>
+  </w:style>
+  <w:style w:type="character" w:customStyle="1" w:styleId="PiedepginaCar">
+    <w:name w:val="Pie de página Car"/>
+    <w:basedOn w:val="Fuentedeprrafopredeter"/>
+    <w:link w:val="Piedepgina"/>
+    <w:uiPriority w:val="99"/>
+    <w:rsid w:val="00F64D4C"/>
   </w:style>
 </w:styles>
 </file>

</xml_diff>